<commit_message>
colocar imagem dos computadores no documento
</commit_message>
<xml_diff>
--- a/Palavras Cruzadas.docx
+++ b/Palavras Cruzadas.docx
@@ -348,10 +348,20 @@
     </w:p>
     <w:p>
       <w:pPr>
+        <w:contextualSpacing/>
+        <w:rPr>
+          <w:rFonts w:ascii="Barlow" w:hAnsi="Barlow" w:cs="Arial"/>
+          <w:noProof/>
+          <w:lang w:eastAsia="pt-BR"/>
+        </w:rPr>
+      </w:pPr>
+    </w:p>
+    <w:p>
+      <w:pPr>
         <w:pStyle w:val="PargrafodaLista"/>
         <w:numPr>
           <w:ilvl w:val="0"/>
-          <w:numId w:val="23"/>
+          <w:numId w:val="34"/>
         </w:numPr>
         <w:contextualSpacing/>
         <w:rPr>
@@ -366,27 +376,73 @@
           <w:noProof/>
           <w:lang w:eastAsia="pt-BR"/>
         </w:rPr>
-        <w:t>Desenhe um esquema bási</w:t>
-      </w:r>
-      <w:r>
-        <w:rPr>
-          <w:rFonts w:ascii="Barlow" w:hAnsi="Barlow" w:cs="Arial"/>
-          <w:noProof/>
-          <w:lang w:eastAsia="pt-BR"/>
-        </w:rPr>
-        <w:t>c</w:t>
-      </w:r>
-      <w:r>
-        <w:rPr>
-          <w:rFonts w:ascii="Barlow" w:hAnsi="Barlow" w:cs="Arial"/>
-          <w:noProof/>
-          <w:lang w:eastAsia="pt-BR"/>
-        </w:rPr>
-        <w:t>o de arquitetura de computadores e seus componentes</w:t>
-      </w:r>
-    </w:p>
-    <w:p>
-      <w:pPr>
+        <w:t xml:space="preserve">O que é a </w:t>
+      </w:r>
+      <w:r>
+        <w:rPr>
+          <w:rFonts w:ascii="Barlow" w:hAnsi="Barlow" w:cs="Arial"/>
+          <w:noProof/>
+          <w:color w:val="FF0000"/>
+          <w:lang w:eastAsia="pt-BR"/>
+        </w:rPr>
+        <w:t>CPU</w:t>
+      </w:r>
+      <w:r>
+        <w:rPr>
+          <w:rFonts w:ascii="Barlow" w:hAnsi="Barlow" w:cs="Arial"/>
+          <w:noProof/>
+          <w:lang w:eastAsia="pt-BR"/>
+        </w:rPr>
+        <w:t>?</w:t>
+      </w:r>
+      <w:r>
+        <w:rPr>
+          <w:rFonts w:ascii="Barlow" w:hAnsi="Barlow" w:cs="Arial"/>
+          <w:noProof/>
+          <w:lang w:eastAsia="pt-BR"/>
+        </w:rPr>
+        <w:t xml:space="preserve"> </w:t>
+      </w:r>
+    </w:p>
+    <w:p>
+      <w:pPr>
+        <w:pStyle w:val="PargrafodaLista"/>
+        <w:rPr>
+          <w:rFonts w:ascii="Barlow" w:hAnsi="Barlow"/>
+        </w:rPr>
+      </w:pPr>
+      <w:r>
+        <w:rPr>
+          <w:rFonts w:ascii="Barlow" w:hAnsi="Barlow"/>
+        </w:rPr>
+        <w:t xml:space="preserve">Unidade Central de Processamento. </w:t>
+      </w:r>
+      <w:r>
+        <w:rPr>
+          <w:rFonts w:ascii="Barlow" w:hAnsi="Barlow"/>
+          <w:color w:val="222222"/>
+          <w:shd w:val="clear" w:color="auto" w:fill="FFFFFF"/>
+        </w:rPr>
+        <w:t>A CPU é responsável por calcular e realizar tarefas determinadas pelo usuário e é considerado o cérebro do PC.</w:t>
+      </w:r>
+    </w:p>
+    <w:p>
+      <w:pPr>
+        <w:pStyle w:val="PargrafodaLista"/>
+        <w:rPr>
+          <w:rFonts w:ascii="Barlow" w:hAnsi="Barlow"/>
+        </w:rPr>
+      </w:pPr>
+      <w:r>
+        <w:rPr>
+          <w:rFonts w:ascii="Barlow" w:hAnsi="Barlow"/>
+        </w:rPr>
+        <w:t>Esta parte do processador realiza todas as operações lógicas e aritméticas. Possuindo além da própria Unidade Lógica e Aritmética, os registradores e a Unidade de Controle.</w:t>
+      </w:r>
+    </w:p>
+    <w:p>
+      <w:pPr>
+        <w:pStyle w:val="PargrafodaLista"/>
         <w:contextualSpacing/>
         <w:rPr>
           <w:rFonts w:ascii="Barlow" w:hAnsi="Barlow" w:cs="Arial"/>
@@ -394,55 +450,13 @@
           <w:lang w:eastAsia="pt-BR"/>
         </w:rPr>
       </w:pPr>
-    </w:p>
-    <w:p>
-      <w:pPr>
-        <w:contextualSpacing/>
-        <w:rPr>
-          <w:rFonts w:ascii="Barlow" w:hAnsi="Barlow" w:cs="Arial"/>
-          <w:noProof/>
-          <w:lang w:eastAsia="pt-BR"/>
-        </w:rPr>
-      </w:pPr>
-    </w:p>
-    <w:p>
-      <w:pPr>
-        <w:contextualSpacing/>
-        <w:rPr>
-          <w:rFonts w:ascii="Barlow" w:hAnsi="Barlow" w:cs="Arial"/>
-          <w:noProof/>
-          <w:lang w:eastAsia="pt-BR"/>
-        </w:rPr>
-      </w:pPr>
-    </w:p>
-    <w:p>
-      <w:pPr>
-        <w:contextualSpacing/>
-        <w:rPr>
-          <w:rFonts w:ascii="Barlow" w:hAnsi="Barlow" w:cs="Arial"/>
-          <w:noProof/>
-          <w:lang w:eastAsia="pt-BR"/>
-        </w:rPr>
-      </w:pPr>
-    </w:p>
-    <w:p>
-      <w:pPr>
-        <w:contextualSpacing/>
-        <w:rPr>
-          <w:rFonts w:ascii="Barlow" w:hAnsi="Barlow" w:cs="Arial"/>
-          <w:noProof/>
-          <w:lang w:eastAsia="pt-BR"/>
-        </w:rPr>
-      </w:pPr>
-      <w:bookmarkStart w:id="0" w:name="_GoBack"/>
-      <w:bookmarkEnd w:id="0"/>
     </w:p>
     <w:p>
       <w:pPr>
         <w:pStyle w:val="PargrafodaLista"/>
         <w:numPr>
           <w:ilvl w:val="0"/>
-          <w:numId w:val="23"/>
+          <w:numId w:val="34"/>
         </w:numPr>
         <w:contextualSpacing/>
         <w:rPr>
@@ -451,13 +465,15 @@
           <w:lang w:eastAsia="pt-BR"/>
         </w:rPr>
       </w:pPr>
-      <w:r>
-        <w:rPr>
-          <w:rFonts w:ascii="Barlow" w:hAnsi="Barlow" w:cs="Arial"/>
-          <w:noProof/>
-          <w:lang w:eastAsia="pt-BR"/>
-        </w:rPr>
-        <w:t xml:space="preserve">O que é a </w:t>
+      <w:bookmarkStart w:id="0" w:name="_GoBack"/>
+      <w:bookmarkEnd w:id="0"/>
+      <w:r>
+        <w:rPr>
+          <w:rFonts w:ascii="Barlow" w:hAnsi="Barlow" w:cs="Arial"/>
+          <w:noProof/>
+          <w:lang w:eastAsia="pt-BR"/>
+        </w:rPr>
+        <w:t xml:space="preserve">O que a </w:t>
       </w:r>
       <w:r>
         <w:rPr>
@@ -466,7 +482,7 @@
           <w:color w:val="FF0000"/>
           <w:lang w:eastAsia="pt-BR"/>
         </w:rPr>
-        <w:t>CPU</w:t>
+        <w:t>ULA</w:t>
       </w:r>
       <w:r>
         <w:rPr>
@@ -476,54 +492,43 @@
         </w:rPr>
         <w:t>?</w:t>
       </w:r>
-      <w:r>
-        <w:rPr>
-          <w:rFonts w:ascii="Barlow" w:hAnsi="Barlow" w:cs="Arial"/>
-          <w:noProof/>
-          <w:lang w:eastAsia="pt-BR"/>
-        </w:rPr>
-        <w:t xml:space="preserve"> </w:t>
-      </w:r>
     </w:p>
     <w:p>
       <w:pPr>
         <w:pStyle w:val="PargrafodaLista"/>
-        <w:rPr>
-          <w:rFonts w:ascii="Barlow" w:hAnsi="Barlow"/>
-        </w:rPr>
-      </w:pPr>
-      <w:r>
-        <w:rPr>
-          <w:rFonts w:ascii="Barlow" w:hAnsi="Barlow"/>
-        </w:rPr>
-        <w:t xml:space="preserve">Unidade Central de Processamento. </w:t>
-      </w:r>
-      <w:r>
-        <w:rPr>
-          <w:rFonts w:ascii="Barlow" w:hAnsi="Barlow"/>
-          <w:color w:val="222222"/>
-          <w:shd w:val="clear" w:color="auto" w:fill="FFFFFF"/>
-        </w:rPr>
-        <w:t>A CPU é responsável por calcular e realizar tarefas determinadas pelo usuário e é considerado o cérebro do PC.</w:t>
+        <w:contextualSpacing/>
+        <w:rPr>
+          <w:rFonts w:ascii="Barlow" w:hAnsi="Barlow" w:cs="Arial"/>
+          <w:noProof/>
+          <w:lang w:eastAsia="pt-BR"/>
+        </w:rPr>
+      </w:pPr>
+      <w:r>
+        <w:t>É Unidade Lógica Aritmética, responsável pela realização das operações lógicas e aritméticas.</w:t>
       </w:r>
     </w:p>
     <w:p>
       <w:pPr>
         <w:pStyle w:val="PargrafodaLista"/>
-        <w:rPr>
-          <w:rFonts w:ascii="Barlow" w:hAnsi="Barlow"/>
-        </w:rPr>
-      </w:pPr>
-      <w:r>
-        <w:rPr>
-          <w:rFonts w:ascii="Barlow" w:hAnsi="Barlow"/>
-        </w:rPr>
-        <w:t>Esta parte do processador realiza todas as operações lógicas e aritméticas. Possuindo além da própria Unidade Lógica e Aritmética, os registradores e a Unidade de Controle.</w:t>
+        <w:contextualSpacing/>
+        <w:rPr>
+          <w:rFonts w:ascii="Barlow" w:hAnsi="Barlow" w:cs="Arial"/>
+          <w:noProof/>
+          <w:lang w:eastAsia="pt-BR"/>
+        </w:rPr>
+      </w:pPr>
+      <w:r>
+        <w:t>Implementa as operações lógicas (NOT, AND, OR, XOR) e aritméticas (geralmente adição, subtração, multiplicação, divisão, dependendo do microprocessador).</w:t>
       </w:r>
     </w:p>
     <w:p>
       <w:pPr>
         <w:pStyle w:val="PargrafodaLista"/>
+        <w:ind w:left="1065"/>
+      </w:pPr>
+    </w:p>
+    <w:p>
+      <w:pPr>
         <w:contextualSpacing/>
         <w:rPr>
           <w:rFonts w:ascii="Barlow" w:hAnsi="Barlow" w:cs="Arial"/>
@@ -537,91 +542,7 @@
         <w:pStyle w:val="PargrafodaLista"/>
         <w:numPr>
           <w:ilvl w:val="0"/>
-          <w:numId w:val="23"/>
-        </w:numPr>
-        <w:contextualSpacing/>
-        <w:rPr>
-          <w:rFonts w:ascii="Barlow" w:hAnsi="Barlow" w:cs="Arial"/>
-          <w:noProof/>
-          <w:lang w:eastAsia="pt-BR"/>
-        </w:rPr>
-      </w:pPr>
-      <w:r>
-        <w:rPr>
-          <w:rFonts w:ascii="Barlow" w:hAnsi="Barlow" w:cs="Arial"/>
-          <w:noProof/>
-          <w:lang w:eastAsia="pt-BR"/>
-        </w:rPr>
-        <w:t xml:space="preserve">O que a </w:t>
-      </w:r>
-      <w:r>
-        <w:rPr>
-          <w:rFonts w:ascii="Barlow" w:hAnsi="Barlow" w:cs="Arial"/>
-          <w:noProof/>
-          <w:color w:val="FF0000"/>
-          <w:lang w:eastAsia="pt-BR"/>
-        </w:rPr>
-        <w:t>ULA</w:t>
-      </w:r>
-      <w:r>
-        <w:rPr>
-          <w:rFonts w:ascii="Barlow" w:hAnsi="Barlow" w:cs="Arial"/>
-          <w:noProof/>
-          <w:lang w:eastAsia="pt-BR"/>
-        </w:rPr>
-        <w:t>?</w:t>
-      </w:r>
-    </w:p>
-    <w:p>
-      <w:pPr>
-        <w:pStyle w:val="PargrafodaLista"/>
-        <w:contextualSpacing/>
-        <w:rPr>
-          <w:rFonts w:ascii="Barlow" w:hAnsi="Barlow" w:cs="Arial"/>
-          <w:noProof/>
-          <w:lang w:eastAsia="pt-BR"/>
-        </w:rPr>
-      </w:pPr>
-      <w:r>
-        <w:t>É Unidade Lógica Aritmética, responsável pela realização das operações lógicas e aritméticas.</w:t>
-      </w:r>
-    </w:p>
-    <w:p>
-      <w:pPr>
-        <w:pStyle w:val="PargrafodaLista"/>
-        <w:contextualSpacing/>
-        <w:rPr>
-          <w:rFonts w:ascii="Barlow" w:hAnsi="Barlow" w:cs="Arial"/>
-          <w:noProof/>
-          <w:lang w:eastAsia="pt-BR"/>
-        </w:rPr>
-      </w:pPr>
-      <w:r>
-        <w:t>Implementa as operações lógicas (NOT, AND, OR, XOR) e aritméticas (geralmente adição, subtração, multiplicação, divisão, dependendo do microprocessador).</w:t>
-      </w:r>
-    </w:p>
-    <w:p>
-      <w:pPr>
-        <w:pStyle w:val="PargrafodaLista"/>
-        <w:ind w:left="1065"/>
-      </w:pPr>
-    </w:p>
-    <w:p>
-      <w:pPr>
-        <w:contextualSpacing/>
-        <w:rPr>
-          <w:rFonts w:ascii="Barlow" w:hAnsi="Barlow" w:cs="Arial"/>
-          <w:noProof/>
-          <w:lang w:eastAsia="pt-BR"/>
-        </w:rPr>
-      </w:pPr>
-    </w:p>
-    <w:p>
-      <w:pPr>
-        <w:pStyle w:val="PargrafodaLista"/>
-        <w:numPr>
-          <w:ilvl w:val="0"/>
-          <w:numId w:val="23"/>
+          <w:numId w:val="34"/>
         </w:numPr>
         <w:contextualSpacing/>
         <w:rPr>
@@ -705,7 +626,7 @@
         <w:pStyle w:val="PargrafodaLista"/>
         <w:numPr>
           <w:ilvl w:val="0"/>
-          <w:numId w:val="23"/>
+          <w:numId w:val="34"/>
         </w:numPr>
         <w:contextualSpacing/>
         <w:rPr>
@@ -903,54 +824,36 @@
         <w:rPr>
           <w:rFonts w:ascii="Barlow" w:hAnsi="Barlow"/>
         </w:rPr>
-        <w:t>R</w:t>
-      </w:r>
+        <w:t>ROM :</w:t>
+      </w:r>
+      <w:proofErr w:type="gramEnd"/>
       <w:r>
         <w:rPr>
           <w:rFonts w:ascii="Barlow" w:hAnsi="Barlow"/>
         </w:rPr>
-        <w:t>OM</w:t>
-      </w:r>
-      <w:r>
+        <w:t xml:space="preserve"> A memória ROM, sigla no inglês para “memória somente de leitura”, é um tipo de memória que, como o próprio nome sugere, permite apenas a leitura de dados e não a escrita. Isso porque suas informações são gravadas pelo fabricante uma única vez e não podem ser alteradas ou apagadas, somente acessadas, sendo classificadas como memória não volátil. Ela fica responsável por carregar as configurações básicas antes de inicializar o sistema operacional, verificando todos os componentes para só então iniciar o HD/SDD que “acordará” o computador.</w:t>
+      </w:r>
+    </w:p>
+    <w:p>
+      <w:pPr>
+        <w:contextualSpacing/>
         <w:rPr>
           <w:rFonts w:ascii="Barlow" w:hAnsi="Barlow"/>
         </w:rPr>
-        <w:t xml:space="preserve"> :</w:t>
-      </w:r>
-      <w:proofErr w:type="gramEnd"/>
-      <w:r>
+      </w:pPr>
+    </w:p>
+    <w:p>
+      <w:pPr>
+        <w:contextualSpacing/>
         <w:rPr>
           <w:rFonts w:ascii="Barlow" w:hAnsi="Barlow"/>
         </w:rPr>
-        <w:t xml:space="preserve"> A memória ROM, sigla no inglês para “memória somente de leitura”, é um tipo de memória que, como o próprio nome sugere, permite apenas a leitura de dados e não a escrita. Isso porque suas informações são gravadas pelo fabricante uma única vez e não podem ser alteradas ou apagadas, somente acessadas, sendo </w:t>
-      </w:r>
+      </w:pPr>
       <w:r>
         <w:rPr>
           <w:rFonts w:ascii="Barlow" w:hAnsi="Barlow"/>
         </w:rPr>
         <w:lastRenderedPageBreak/>
-        <w:t>classificadas como memória não volátil. Ela fica responsável por carregar as configurações básicas antes de inicializar o sistema operacional, verificando todos os componentes para só então iniciar o HD/SDD que “acordará” o computador.</w:t>
-      </w:r>
-    </w:p>
-    <w:p>
-      <w:pPr>
-        <w:contextualSpacing/>
-        <w:rPr>
-          <w:rFonts w:ascii="Barlow" w:hAnsi="Barlow"/>
-        </w:rPr>
-      </w:pPr>
-    </w:p>
-    <w:p>
-      <w:pPr>
-        <w:contextualSpacing/>
-        <w:rPr>
-          <w:rFonts w:ascii="Barlow" w:hAnsi="Barlow"/>
-        </w:rPr>
-      </w:pPr>
-      <w:r>
-        <w:rPr>
-          <w:rFonts w:ascii="Barlow" w:hAnsi="Barlow"/>
-        </w:rPr>
         <w:t xml:space="preserve"> - EPROM (</w:t>
       </w:r>
       <w:proofErr w:type="spellStart"/>
@@ -1123,7 +1026,7 @@
         <w:pStyle w:val="PargrafodaLista"/>
         <w:numPr>
           <w:ilvl w:val="0"/>
-          <w:numId w:val="23"/>
+          <w:numId w:val="34"/>
         </w:numPr>
         <w:contextualSpacing/>
         <w:rPr>
@@ -1202,7 +1105,7 @@
         <w:pStyle w:val="PargrafodaLista"/>
         <w:numPr>
           <w:ilvl w:val="0"/>
-          <w:numId w:val="23"/>
+          <w:numId w:val="34"/>
         </w:numPr>
         <w:contextualSpacing/>
         <w:rPr>
@@ -1322,7 +1225,7 @@
         <w:pStyle w:val="PargrafodaLista"/>
         <w:numPr>
           <w:ilvl w:val="0"/>
-          <w:numId w:val="23"/>
+          <w:numId w:val="34"/>
         </w:numPr>
         <w:contextualSpacing/>
         <w:rPr>
@@ -1471,7 +1374,7 @@
         <w:pStyle w:val="PargrafodaLista"/>
         <w:numPr>
           <w:ilvl w:val="0"/>
-          <w:numId w:val="23"/>
+          <w:numId w:val="34"/>
         </w:numPr>
         <w:contextualSpacing/>
         <w:rPr>
@@ -1806,7 +1709,6 @@
           <w:sz w:val="20"/>
           <w:szCs w:val="20"/>
         </w:rPr>
-        <w:lastRenderedPageBreak/>
         <w:t>Data de introdução</w:t>
       </w:r>
       <w:r>
@@ -1892,6 +1794,7 @@
           <w:sz w:val="20"/>
           <w:szCs w:val="20"/>
         </w:rPr>
+        <w:lastRenderedPageBreak/>
         <w:t>Preço recomendado para o cliente</w:t>
       </w:r>
       <w:r>
@@ -2513,7 +2416,7 @@
         <w:pStyle w:val="PargrafodaLista"/>
         <w:numPr>
           <w:ilvl w:val="0"/>
-          <w:numId w:val="23"/>
+          <w:numId w:val="34"/>
         </w:numPr>
         <w:contextualSpacing/>
         <w:rPr>
@@ -2897,8 +2800,112 @@
         </w:rPr>
       </w:pPr>
     </w:p>
+    <w:p>
+      <w:pPr>
+        <w:pStyle w:val="PargrafodaLista"/>
+        <w:numPr>
+          <w:ilvl w:val="0"/>
+          <w:numId w:val="33"/>
+        </w:numPr>
+        <w:contextualSpacing/>
+        <w:rPr>
+          <w:rFonts w:ascii="Barlow" w:hAnsi="Barlow" w:cs="Arial"/>
+          <w:noProof/>
+          <w:lang w:eastAsia="pt-BR"/>
+        </w:rPr>
+      </w:pPr>
+      <w:r>
+        <w:rPr>
+          <w:rFonts w:ascii="Barlow" w:hAnsi="Barlow" w:cs="Arial"/>
+          <w:noProof/>
+          <w:lang w:eastAsia="pt-BR"/>
+        </w:rPr>
+        <w:lastRenderedPageBreak/>
+        <w:t>Desenhe um esquema básico de arquitetura de computadores e seus componentes</w:t>
+      </w:r>
+    </w:p>
+    <w:p>
+      <w:pPr>
+        <w:pStyle w:val="Default"/>
+        <w:rPr>
+          <w:rFonts w:ascii="Exo 2" w:hAnsi="Exo 2"/>
+          <w:b/>
+          <w:color w:val="FF0000"/>
+          <w:sz w:val="22"/>
+          <w:szCs w:val="22"/>
+        </w:rPr>
+      </w:pPr>
+    </w:p>
+    <w:p>
+      <w:pPr>
+        <w:pStyle w:val="Default"/>
+        <w:rPr>
+          <w:rFonts w:ascii="Exo 2" w:hAnsi="Exo 2"/>
+          <w:b/>
+          <w:color w:val="FF0000"/>
+          <w:sz w:val="22"/>
+          <w:szCs w:val="22"/>
+        </w:rPr>
+      </w:pPr>
+    </w:p>
+    <w:p>
+      <w:pPr>
+        <w:pStyle w:val="Default"/>
+        <w:rPr>
+          <w:rFonts w:ascii="Exo 2" w:hAnsi="Exo 2"/>
+          <w:b/>
+          <w:color w:val="FF0000"/>
+          <w:sz w:val="22"/>
+          <w:szCs w:val="22"/>
+        </w:rPr>
+      </w:pPr>
+      <w:r>
+        <w:rPr>
+          <w:rFonts w:ascii="Exo 2" w:hAnsi="Exo 2"/>
+          <w:b/>
+          <w:color w:val="FF0000"/>
+          <w:sz w:val="22"/>
+          <w:szCs w:val="22"/>
+        </w:rPr>
+        <w:drawing>
+          <wp:inline distT="0" distB="0" distL="0" distR="0" wp14:anchorId="666A70F7" wp14:editId="2E9B3E88">
+            <wp:extent cx="6299835" cy="3498850"/>
+            <wp:effectExtent l="0" t="0" r="5715" b="6350"/>
+            <wp:docPr id="1" name="Imagem 1"/>
+            <wp:cNvGraphicFramePr>
+              <a:graphicFrameLocks xmlns:a="http://schemas.openxmlformats.org/drawingml/2006/main" noChangeAspect="1"/>
+            </wp:cNvGraphicFramePr>
+            <a:graphic xmlns:a="http://schemas.openxmlformats.org/drawingml/2006/main">
+              <a:graphicData uri="http://schemas.openxmlformats.org/drawingml/2006/picture">
+                <pic:pic xmlns:pic="http://schemas.openxmlformats.org/drawingml/2006/picture">
+                  <pic:nvPicPr>
+                    <pic:cNvPr id="1" name=""/>
+                    <pic:cNvPicPr/>
+                  </pic:nvPicPr>
+                  <pic:blipFill>
+                    <a:blip r:embed="rId15"/>
+                    <a:stretch>
+                      <a:fillRect/>
+                    </a:stretch>
+                  </pic:blipFill>
+                  <pic:spPr>
+                    <a:xfrm>
+                      <a:off x="0" y="0"/>
+                      <a:ext cx="6299835" cy="3498850"/>
+                    </a:xfrm>
+                    <a:prstGeom prst="rect">
+                      <a:avLst/>
+                    </a:prstGeom>
+                  </pic:spPr>
+                </pic:pic>
+              </a:graphicData>
+            </a:graphic>
+          </wp:inline>
+        </w:drawing>
+      </w:r>
+    </w:p>
     <w:sectPr>
-      <w:headerReference w:type="default" r:id="rId15"/>
+      <w:headerReference w:type="default" r:id="rId16"/>
       <w:pgSz w:w="11906" w:h="16838"/>
       <w:pgMar w:top="1948" w:right="851" w:bottom="851" w:left="1134" w:header="426" w:footer="709" w:gutter="0"/>
       <w:cols w:space="708"/>
@@ -4613,6 +4620,95 @@
     </w:lvl>
   </w:abstractNum>
   <w:abstractNum w:abstractNumId="16" w15:restartNumberingAfterBreak="0">
+    <w:nsid w:val="439F75E6"/>
+    <w:multiLevelType w:val="hybridMultilevel"/>
+    <w:tmpl w:val="3322190C"/>
+    <w:lvl w:ilvl="0" w:tplc="0416000F">
+      <w:start w:val="2"/>
+      <w:numFmt w:val="decimal"/>
+      <w:lvlText w:val="%1."/>
+      <w:lvlJc w:val="left"/>
+      <w:pPr>
+        <w:ind w:left="720" w:hanging="360"/>
+      </w:pPr>
+      <w:rPr>
+        <w:rFonts w:hint="default"/>
+      </w:rPr>
+    </w:lvl>
+    <w:lvl w:ilvl="1" w:tplc="04160019" w:tentative="1">
+      <w:start w:val="1"/>
+      <w:numFmt w:val="lowerLetter"/>
+      <w:lvlText w:val="%2."/>
+      <w:lvlJc w:val="left"/>
+      <w:pPr>
+        <w:ind w:left="1440" w:hanging="360"/>
+      </w:pPr>
+    </w:lvl>
+    <w:lvl w:ilvl="2" w:tplc="0416001B" w:tentative="1">
+      <w:start w:val="1"/>
+      <w:numFmt w:val="lowerRoman"/>
+      <w:lvlText w:val="%3."/>
+      <w:lvlJc w:val="right"/>
+      <w:pPr>
+        <w:ind w:left="2160" w:hanging="180"/>
+      </w:pPr>
+    </w:lvl>
+    <w:lvl w:ilvl="3" w:tplc="0416000F" w:tentative="1">
+      <w:start w:val="1"/>
+      <w:numFmt w:val="decimal"/>
+      <w:lvlText w:val="%4."/>
+      <w:lvlJc w:val="left"/>
+      <w:pPr>
+        <w:ind w:left="2880" w:hanging="360"/>
+      </w:pPr>
+    </w:lvl>
+    <w:lvl w:ilvl="4" w:tplc="04160019" w:tentative="1">
+      <w:start w:val="1"/>
+      <w:numFmt w:val="lowerLetter"/>
+      <w:lvlText w:val="%5."/>
+      <w:lvlJc w:val="left"/>
+      <w:pPr>
+        <w:ind w:left="3600" w:hanging="360"/>
+      </w:pPr>
+    </w:lvl>
+    <w:lvl w:ilvl="5" w:tplc="0416001B" w:tentative="1">
+      <w:start w:val="1"/>
+      <w:numFmt w:val="lowerRoman"/>
+      <w:lvlText w:val="%6."/>
+      <w:lvlJc w:val="right"/>
+      <w:pPr>
+        <w:ind w:left="4320" w:hanging="180"/>
+      </w:pPr>
+    </w:lvl>
+    <w:lvl w:ilvl="6" w:tplc="0416000F" w:tentative="1">
+      <w:start w:val="1"/>
+      <w:numFmt w:val="decimal"/>
+      <w:lvlText w:val="%7."/>
+      <w:lvlJc w:val="left"/>
+      <w:pPr>
+        <w:ind w:left="5040" w:hanging="360"/>
+      </w:pPr>
+    </w:lvl>
+    <w:lvl w:ilvl="7" w:tplc="04160019" w:tentative="1">
+      <w:start w:val="1"/>
+      <w:numFmt w:val="lowerLetter"/>
+      <w:lvlText w:val="%8."/>
+      <w:lvlJc w:val="left"/>
+      <w:pPr>
+        <w:ind w:left="5760" w:hanging="360"/>
+      </w:pPr>
+    </w:lvl>
+    <w:lvl w:ilvl="8" w:tplc="0416001B" w:tentative="1">
+      <w:start w:val="1"/>
+      <w:numFmt w:val="lowerRoman"/>
+      <w:lvlText w:val="%9."/>
+      <w:lvlJc w:val="right"/>
+      <w:pPr>
+        <w:ind w:left="6480" w:hanging="180"/>
+      </w:pPr>
+    </w:lvl>
+  </w:abstractNum>
+  <w:abstractNum w:abstractNumId="17" w15:restartNumberingAfterBreak="0">
     <w:nsid w:val="43D048E2"/>
     <w:multiLevelType w:val="hybridMultilevel"/>
     <w:tmpl w:val="B3263B82"/>
@@ -4701,7 +4797,7 @@
       </w:pPr>
     </w:lvl>
   </w:abstractNum>
-  <w:abstractNum w:abstractNumId="17" w15:restartNumberingAfterBreak="0">
+  <w:abstractNum w:abstractNumId="18" w15:restartNumberingAfterBreak="0">
     <w:nsid w:val="4410535F"/>
     <w:multiLevelType w:val="hybridMultilevel"/>
     <w:tmpl w:val="458441BE"/>
@@ -4790,7 +4886,7 @@
       </w:pPr>
     </w:lvl>
   </w:abstractNum>
-  <w:abstractNum w:abstractNumId="18" w15:restartNumberingAfterBreak="0">
+  <w:abstractNum w:abstractNumId="19" w15:restartNumberingAfterBreak="0">
     <w:nsid w:val="4AA42812"/>
     <w:multiLevelType w:val="hybridMultilevel"/>
     <w:tmpl w:val="E0860BCA"/>
@@ -4879,7 +4975,7 @@
       </w:pPr>
     </w:lvl>
   </w:abstractNum>
-  <w:abstractNum w:abstractNumId="19" w15:restartNumberingAfterBreak="0">
+  <w:abstractNum w:abstractNumId="20" w15:restartNumberingAfterBreak="0">
     <w:nsid w:val="4F7A502B"/>
     <w:multiLevelType w:val="hybridMultilevel"/>
     <w:tmpl w:val="95F8EC12"/>
@@ -4968,7 +5064,7 @@
       </w:pPr>
     </w:lvl>
   </w:abstractNum>
-  <w:abstractNum w:abstractNumId="20" w15:restartNumberingAfterBreak="0">
+  <w:abstractNum w:abstractNumId="21" w15:restartNumberingAfterBreak="0">
     <w:nsid w:val="501F6D50"/>
     <w:multiLevelType w:val="hybridMultilevel"/>
     <w:tmpl w:val="2504982E"/>
@@ -5084,7 +5180,7 @@
       </w:pPr>
     </w:lvl>
   </w:abstractNum>
-  <w:abstractNum w:abstractNumId="21" w15:restartNumberingAfterBreak="0">
+  <w:abstractNum w:abstractNumId="22" w15:restartNumberingAfterBreak="0">
     <w:nsid w:val="51BA0752"/>
     <w:multiLevelType w:val="hybridMultilevel"/>
     <w:tmpl w:val="70B68214"/>
@@ -5173,7 +5269,7 @@
       </w:pPr>
     </w:lvl>
   </w:abstractNum>
-  <w:abstractNum w:abstractNumId="22" w15:restartNumberingAfterBreak="0">
+  <w:abstractNum w:abstractNumId="23" w15:restartNumberingAfterBreak="0">
     <w:nsid w:val="53E9563E"/>
     <w:multiLevelType w:val="hybridMultilevel"/>
     <w:tmpl w:val="EF4E202C"/>
@@ -5286,7 +5382,96 @@
       </w:rPr>
     </w:lvl>
   </w:abstractNum>
-  <w:abstractNum w:abstractNumId="23" w15:restartNumberingAfterBreak="0">
+  <w:abstractNum w:abstractNumId="24" w15:restartNumberingAfterBreak="0">
+    <w:nsid w:val="55A72B32"/>
+    <w:multiLevelType w:val="hybridMultilevel"/>
+    <w:tmpl w:val="70B68214"/>
+    <w:lvl w:ilvl="0" w:tplc="0416000F">
+      <w:start w:val="1"/>
+      <w:numFmt w:val="decimal"/>
+      <w:lvlText w:val="%1."/>
+      <w:lvlJc w:val="left"/>
+      <w:pPr>
+        <w:ind w:left="720" w:hanging="360"/>
+      </w:pPr>
+      <w:rPr>
+        <w:rFonts w:hint="default"/>
+      </w:rPr>
+    </w:lvl>
+    <w:lvl w:ilvl="1" w:tplc="04160019" w:tentative="1">
+      <w:start w:val="1"/>
+      <w:numFmt w:val="lowerLetter"/>
+      <w:lvlText w:val="%2."/>
+      <w:lvlJc w:val="left"/>
+      <w:pPr>
+        <w:ind w:left="1440" w:hanging="360"/>
+      </w:pPr>
+    </w:lvl>
+    <w:lvl w:ilvl="2" w:tplc="0416001B" w:tentative="1">
+      <w:start w:val="1"/>
+      <w:numFmt w:val="lowerRoman"/>
+      <w:lvlText w:val="%3."/>
+      <w:lvlJc w:val="right"/>
+      <w:pPr>
+        <w:ind w:left="2160" w:hanging="180"/>
+      </w:pPr>
+    </w:lvl>
+    <w:lvl w:ilvl="3" w:tplc="0416000F" w:tentative="1">
+      <w:start w:val="1"/>
+      <w:numFmt w:val="decimal"/>
+      <w:lvlText w:val="%4."/>
+      <w:lvlJc w:val="left"/>
+      <w:pPr>
+        <w:ind w:left="2880" w:hanging="360"/>
+      </w:pPr>
+    </w:lvl>
+    <w:lvl w:ilvl="4" w:tplc="04160019" w:tentative="1">
+      <w:start w:val="1"/>
+      <w:numFmt w:val="lowerLetter"/>
+      <w:lvlText w:val="%5."/>
+      <w:lvlJc w:val="left"/>
+      <w:pPr>
+        <w:ind w:left="3600" w:hanging="360"/>
+      </w:pPr>
+    </w:lvl>
+    <w:lvl w:ilvl="5" w:tplc="0416001B" w:tentative="1">
+      <w:start w:val="1"/>
+      <w:numFmt w:val="lowerRoman"/>
+      <w:lvlText w:val="%6."/>
+      <w:lvlJc w:val="right"/>
+      <w:pPr>
+        <w:ind w:left="4320" w:hanging="180"/>
+      </w:pPr>
+    </w:lvl>
+    <w:lvl w:ilvl="6" w:tplc="0416000F" w:tentative="1">
+      <w:start w:val="1"/>
+      <w:numFmt w:val="decimal"/>
+      <w:lvlText w:val="%7."/>
+      <w:lvlJc w:val="left"/>
+      <w:pPr>
+        <w:ind w:left="5040" w:hanging="360"/>
+      </w:pPr>
+    </w:lvl>
+    <w:lvl w:ilvl="7" w:tplc="04160019" w:tentative="1">
+      <w:start w:val="1"/>
+      <w:numFmt w:val="lowerLetter"/>
+      <w:lvlText w:val="%8."/>
+      <w:lvlJc w:val="left"/>
+      <w:pPr>
+        <w:ind w:left="5760" w:hanging="360"/>
+      </w:pPr>
+    </w:lvl>
+    <w:lvl w:ilvl="8" w:tplc="0416001B" w:tentative="1">
+      <w:start w:val="1"/>
+      <w:numFmt w:val="lowerRoman"/>
+      <w:lvlText w:val="%9."/>
+      <w:lvlJc w:val="right"/>
+      <w:pPr>
+        <w:ind w:left="6480" w:hanging="180"/>
+      </w:pPr>
+    </w:lvl>
+  </w:abstractNum>
+  <w:abstractNum w:abstractNumId="25" w15:restartNumberingAfterBreak="0">
     <w:nsid w:val="580C091A"/>
     <w:multiLevelType w:val="hybridMultilevel"/>
     <w:tmpl w:val="0D9451E2"/>
@@ -5375,7 +5560,7 @@
       </w:pPr>
     </w:lvl>
   </w:abstractNum>
-  <w:abstractNum w:abstractNumId="24" w15:restartNumberingAfterBreak="0">
+  <w:abstractNum w:abstractNumId="26" w15:restartNumberingAfterBreak="0">
     <w:nsid w:val="5E8E3C1C"/>
     <w:multiLevelType w:val="hybridMultilevel"/>
     <w:tmpl w:val="A46654F6"/>
@@ -5488,7 +5673,7 @@
       </w:pPr>
     </w:lvl>
   </w:abstractNum>
-  <w:abstractNum w:abstractNumId="25" w15:restartNumberingAfterBreak="0">
+  <w:abstractNum w:abstractNumId="27" w15:restartNumberingAfterBreak="0">
     <w:nsid w:val="60D93769"/>
     <w:multiLevelType w:val="hybridMultilevel"/>
     <w:tmpl w:val="E36A12FA"/>
@@ -5577,7 +5762,7 @@
       </w:pPr>
     </w:lvl>
   </w:abstractNum>
-  <w:abstractNum w:abstractNumId="26" w15:restartNumberingAfterBreak="0">
+  <w:abstractNum w:abstractNumId="28" w15:restartNumberingAfterBreak="0">
     <w:nsid w:val="61A657C6"/>
     <w:multiLevelType w:val="hybridMultilevel"/>
     <w:tmpl w:val="4B2AEEEC"/>
@@ -5666,7 +5851,7 @@
       </w:pPr>
     </w:lvl>
   </w:abstractNum>
-  <w:abstractNum w:abstractNumId="27" w15:restartNumberingAfterBreak="0">
+  <w:abstractNum w:abstractNumId="29" w15:restartNumberingAfterBreak="0">
     <w:nsid w:val="62DE3811"/>
     <w:multiLevelType w:val="multilevel"/>
     <w:tmpl w:val="4D6A6F3A"/>
@@ -5815,7 +6000,7 @@
       </w:rPr>
     </w:lvl>
   </w:abstractNum>
-  <w:abstractNum w:abstractNumId="28" w15:restartNumberingAfterBreak="0">
+  <w:abstractNum w:abstractNumId="30" w15:restartNumberingAfterBreak="0">
     <w:nsid w:val="65831A87"/>
     <w:multiLevelType w:val="hybridMultilevel"/>
     <w:tmpl w:val="435A42BE"/>
@@ -5904,7 +6089,7 @@
       </w:pPr>
     </w:lvl>
   </w:abstractNum>
-  <w:abstractNum w:abstractNumId="29" w15:restartNumberingAfterBreak="0">
+  <w:abstractNum w:abstractNumId="31" w15:restartNumberingAfterBreak="0">
     <w:nsid w:val="66714924"/>
     <w:multiLevelType w:val="hybridMultilevel"/>
     <w:tmpl w:val="2C368020"/>
@@ -5993,7 +6178,7 @@
       </w:pPr>
     </w:lvl>
   </w:abstractNum>
-  <w:abstractNum w:abstractNumId="30" w15:restartNumberingAfterBreak="0">
+  <w:abstractNum w:abstractNumId="32" w15:restartNumberingAfterBreak="0">
     <w:nsid w:val="6DAC2B23"/>
     <w:multiLevelType w:val="hybridMultilevel"/>
     <w:tmpl w:val="2F1C9CC4"/>
@@ -6082,7 +6267,7 @@
       </w:pPr>
     </w:lvl>
   </w:abstractNum>
-  <w:abstractNum w:abstractNumId="31" w15:restartNumberingAfterBreak="0">
+  <w:abstractNum w:abstractNumId="33" w15:restartNumberingAfterBreak="0">
     <w:nsid w:val="73E557BF"/>
     <w:multiLevelType w:val="hybridMultilevel"/>
     <w:tmpl w:val="C9962884"/>
@@ -6178,19 +6363,19 @@
     <w:abstractNumId w:val="7"/>
   </w:num>
   <w:num w:numId="3">
-    <w:abstractNumId w:val="19"/>
+    <w:abstractNumId w:val="20"/>
   </w:num>
   <w:num w:numId="4">
     <w:abstractNumId w:val="11"/>
   </w:num>
   <w:num w:numId="5">
-    <w:abstractNumId w:val="25"/>
+    <w:abstractNumId w:val="27"/>
   </w:num>
   <w:num w:numId="6">
     <w:abstractNumId w:val="0"/>
   </w:num>
   <w:num w:numId="7">
-    <w:abstractNumId w:val="20"/>
+    <w:abstractNumId w:val="21"/>
   </w:num>
   <w:num w:numId="8">
     <w:abstractNumId w:val="14"/>
@@ -6202,7 +6387,7 @@
     <w:abstractNumId w:val="8"/>
   </w:num>
   <w:num w:numId="11">
-    <w:abstractNumId w:val="24"/>
+    <w:abstractNumId w:val="26"/>
   </w:num>
   <w:num w:numId="12">
     <w:abstractNumId w:val="1"/>
@@ -6220,25 +6405,25 @@
     <w:abstractNumId w:val="4"/>
   </w:num>
   <w:num w:numId="17">
-    <w:abstractNumId w:val="18"/>
+    <w:abstractNumId w:val="19"/>
   </w:num>
   <w:num w:numId="18">
     <w:abstractNumId w:val="15"/>
   </w:num>
   <w:num w:numId="19">
-    <w:abstractNumId w:val="16"/>
+    <w:abstractNumId w:val="17"/>
   </w:num>
   <w:num w:numId="20">
-    <w:abstractNumId w:val="26"/>
+    <w:abstractNumId w:val="28"/>
   </w:num>
   <w:num w:numId="21">
-    <w:abstractNumId w:val="22"/>
+    <w:abstractNumId w:val="23"/>
   </w:num>
   <w:num w:numId="22">
-    <w:abstractNumId w:val="17"/>
+    <w:abstractNumId w:val="18"/>
   </w:num>
   <w:num w:numId="23">
-    <w:abstractNumId w:val="21"/>
+    <w:abstractNumId w:val="22"/>
   </w:num>
   <w:num w:numId="24">
     <w:abstractNumId w:val="2"/>
@@ -6247,25 +6432,31 @@
     <w:abstractNumId w:val="12"/>
   </w:num>
   <w:num w:numId="26">
+    <w:abstractNumId w:val="33"/>
+  </w:num>
+  <w:num w:numId="27">
+    <w:abstractNumId w:val="30"/>
+  </w:num>
+  <w:num w:numId="28">
     <w:abstractNumId w:val="31"/>
   </w:num>
-  <w:num w:numId="27">
-    <w:abstractNumId w:val="28"/>
-  </w:num>
-  <w:num w:numId="28">
-    <w:abstractNumId w:val="29"/>
-  </w:num>
   <w:num w:numId="29">
-    <w:abstractNumId w:val="30"/>
+    <w:abstractNumId w:val="32"/>
   </w:num>
   <w:num w:numId="30">
     <w:abstractNumId w:val="10"/>
   </w:num>
   <w:num w:numId="31">
-    <w:abstractNumId w:val="23"/>
+    <w:abstractNumId w:val="25"/>
   </w:num>
   <w:num w:numId="32">
-    <w:abstractNumId w:val="27"/>
+    <w:abstractNumId w:val="29"/>
+  </w:num>
+  <w:num w:numId="33">
+    <w:abstractNumId w:val="24"/>
+  </w:num>
+  <w:num w:numId="34">
+    <w:abstractNumId w:val="16"/>
   </w:num>
 </w:numbering>
 </file>
@@ -6389,6 +6580,7 @@
     <w:lsdException w:name="HTML Sample" w:semiHidden="1" w:unhideWhenUsed="1"/>
     <w:lsdException w:name="HTML Typewriter" w:semiHidden="1" w:unhideWhenUsed="1"/>
     <w:lsdException w:name="HTML Variable" w:semiHidden="1" w:unhideWhenUsed="1"/>
+    <w:lsdException w:name="Normal Table" w:semiHidden="1" w:unhideWhenUsed="1"/>
     <w:lsdException w:name="annotation subject" w:semiHidden="1" w:unhideWhenUsed="1"/>
     <w:lsdException w:name="No List" w:semiHidden="1" w:unhideWhenUsed="1"/>
     <w:lsdException w:name="Outline List 1" w:semiHidden="1" w:unhideWhenUsed="1"/>
@@ -6435,8 +6627,10 @@
     <w:lsdException w:name="Table Subtle 2" w:semiHidden="1" w:unhideWhenUsed="1"/>
     <w:lsdException w:name="Table Web 1" w:semiHidden="1" w:unhideWhenUsed="1"/>
     <w:lsdException w:name="Table Web 2" w:semiHidden="1" w:unhideWhenUsed="1"/>
+    <w:lsdException w:name="Table Web 3" w:semiHidden="1" w:unhideWhenUsed="1"/>
     <w:lsdException w:name="Balloon Text" w:semiHidden="1" w:unhideWhenUsed="1"/>
     <w:lsdException w:name="Table Grid" w:locked="1" w:uiPriority="59"/>
+    <w:lsdException w:name="Table Theme" w:semiHidden="1" w:unhideWhenUsed="1"/>
     <w:lsdException w:name="Placeholder Text" w:semiHidden="1"/>
     <w:lsdException w:name="No Spacing" w:uiPriority="1" w:qFormat="1"/>
     <w:lsdException w:name="Light Shading" w:uiPriority="60"/>
@@ -7473,15 +7667,6 @@
 </file>
 
 <file path=customXml/item2.xml><?xml version="1.0" encoding="utf-8"?>
-<?mso-contentType ?>
-<FormTemplates xmlns="http://schemas.microsoft.com/sharepoint/v3/contenttype/forms">
-  <Display>DocumentLibraryForm</Display>
-  <Edit>DocumentLibraryForm</Edit>
-  <New>DocumentLibraryForm</New>
-</FormTemplates>
-</file>
-
-<file path=customXml/item3.xml><?xml version="1.0" encoding="utf-8"?>
 <p:properties xmlns:p="http://schemas.microsoft.com/office/2006/metadata/properties" xmlns:xsi="http://www.w3.org/2001/XMLSchema-instance" xmlns:pc="http://schemas.microsoft.com/office/infopath/2007/PartnerControls">
   <documentManagement>
     <SharedWithUsers xmlns="a354ae3c-a1f2-4239-ba0c-3d68703b0794">
@@ -7493,6 +7678,15 @@
     </SharedWithUsers>
   </documentManagement>
 </p:properties>
+</file>
+
+<file path=customXml/item3.xml><?xml version="1.0" encoding="utf-8"?>
+<?mso-contentType ?>
+<FormTemplates xmlns="http://schemas.microsoft.com/sharepoint/v3/contenttype/forms">
+  <Display>DocumentLibraryForm</Display>
+  <Edit>DocumentLibraryForm</Edit>
+  <New>DocumentLibraryForm</New>
+</FormTemplates>
 </file>
 
 <file path=customXml/item4.xml><?xml version="1.0" encoding="utf-8"?>
@@ -7518,14 +7712,6 @@
 </file>
 
 <file path=customXml/itemProps2.xml><?xml version="1.0" encoding="utf-8"?>
-<ds:datastoreItem xmlns:ds="http://schemas.openxmlformats.org/officeDocument/2006/customXml" ds:itemID="{8377AC35-1F67-4634-A35A-C97BEAAA8887}">
-  <ds:schemaRefs>
-    <ds:schemaRef ds:uri="http://schemas.microsoft.com/sharepoint/v3/contenttype/forms"/>
-  </ds:schemaRefs>
-</ds:datastoreItem>
-</file>
-
-<file path=customXml/itemProps3.xml><?xml version="1.0" encoding="utf-8"?>
 <ds:datastoreItem xmlns:ds="http://schemas.openxmlformats.org/officeDocument/2006/customXml" ds:itemID="{92AEE8A7-1AD4-41B6-8C7E-D78C973ED892}">
   <ds:schemaRefs>
     <ds:schemaRef ds:uri="http://schemas.microsoft.com/office/2006/metadata/properties"/>
@@ -7535,8 +7721,16 @@
 </ds:datastoreItem>
 </file>
 
+<file path=customXml/itemProps3.xml><?xml version="1.0" encoding="utf-8"?>
+<ds:datastoreItem xmlns:ds="http://schemas.openxmlformats.org/officeDocument/2006/customXml" ds:itemID="{8377AC35-1F67-4634-A35A-C97BEAAA8887}">
+  <ds:schemaRefs>
+    <ds:schemaRef ds:uri="http://schemas.microsoft.com/sharepoint/v3/contenttype/forms"/>
+  </ds:schemaRefs>
+</ds:datastoreItem>
+</file>
+
 <file path=customXml/itemProps4.xml><?xml version="1.0" encoding="utf-8"?>
-<ds:datastoreItem xmlns:ds="http://schemas.openxmlformats.org/officeDocument/2006/customXml" ds:itemID="{B2794FCF-6195-454C-91C0-09AB7D384410}">
+<ds:datastoreItem xmlns:ds="http://schemas.openxmlformats.org/officeDocument/2006/customXml" ds:itemID="{5E457880-B801-48DE-BFDC-3C3615591B32}">
   <ds:schemaRefs>
     <ds:schemaRef ds:uri="http://schemas.openxmlformats.org/officeDocument/2006/bibliography"/>
   </ds:schemaRefs>

</xml_diff>